<commit_message>
updated Assignment 1 - extra credit/Instructions.docx
</commit_message>
<xml_diff>
--- a/Assignments/Assignment 1 - extra credit/Instructions.docx
+++ b/Assignments/Assignment 1 - extra credit/Instructions.docx
@@ -128,29 +128,7 @@
           <w:szCs w:val="24"/>
           <w:lang w:val="en-GB"/>
         </w:rPr>
-        <w:t xml:space="preserve"> wave … </w:t>
-      </w:r>
-      <w:proofErr w:type="spellStart"/>
-      <w:r>
-        <w:rPr>
-          <w:rFonts w:ascii="Times New Roman" w:hAnsi="Times New Roman" w:cs="Times New Roman"/>
-          <w:i/>
-          <w:sz w:val="24"/>
-          <w:szCs w:val="24"/>
-          <w:lang w:val="en-GB"/>
-        </w:rPr>
-        <w:t>cN</w:t>
-      </w:r>
-      <w:proofErr w:type="spellEnd"/>
-      <w:r>
-        <w:rPr>
-          <w:rFonts w:ascii="Times New Roman" w:hAnsi="Times New Roman" w:cs="Times New Roman"/>
-          <w:i/>
-          <w:sz w:val="24"/>
-          <w:szCs w:val="24"/>
-          <w:lang w:val="en-GB"/>
-        </w:rPr>
-        <w:t xml:space="preserve"> sends its 1</w:t>
+        <w:t xml:space="preserve"> wave … cN sends its 1</w:t>
       </w:r>
       <w:r>
         <w:rPr>
@@ -297,8 +275,6 @@
         </w:rPr>
         <w:t xml:space="preserve">If a wave destroys a sentinel, it can deal its remaining damage to the next one. </w:t>
       </w:r>
-      <w:bookmarkStart w:id="0" w:name="_GoBack"/>
-      <w:bookmarkEnd w:id="0"/>
       <w:r>
         <w:rPr>
           <w:rFonts w:ascii="Times New Roman" w:hAnsi="Times New Roman" w:cs="Times New Roman"/>
@@ -1352,6 +1328,41 @@
         </w:rPr>
         <w:t>Restrictions: will not be taken into consideration unless the previous assignment was done</w:t>
       </w:r>
+    </w:p>
+    <w:p>
+      <w:pPr>
+        <w:pStyle w:val="ListParagraph"/>
+        <w:numPr>
+          <w:ilvl w:val="0"/>
+          <w:numId w:val="1"/>
+        </w:numPr>
+        <w:spacing w:before="240"/>
+        <w:rPr>
+          <w:rFonts w:ascii="Times New Roman" w:hAnsi="Times New Roman" w:cs="Times New Roman"/>
+          <w:sz w:val="24"/>
+          <w:szCs w:val="24"/>
+          <w:lang w:val="en-GB"/>
+        </w:rPr>
+      </w:pPr>
+      <w:r>
+        <w:rPr>
+          <w:rFonts w:ascii="Times New Roman" w:hAnsi="Times New Roman" w:cs="Times New Roman"/>
+          <w:sz w:val="24"/>
+          <w:szCs w:val="24"/>
+          <w:lang w:val="en-GB"/>
+        </w:rPr>
+        <w:t>USE LISTS!!!!! (don</w:t>
+      </w:r>
+      <w:r>
+        <w:rPr>
+          <w:rFonts w:ascii="Times New Roman" w:hAnsi="Times New Roman" w:cs="Times New Roman"/>
+          <w:sz w:val="24"/>
+          <w:szCs w:val="24"/>
+        </w:rPr>
+        <w:t>’t even think about using static arrays)</w:t>
+      </w:r>
+      <w:bookmarkStart w:id="0" w:name="_GoBack"/>
+      <w:bookmarkEnd w:id="0"/>
     </w:p>
     <w:p>
       <w:pPr>

</xml_diff>